<commit_message>
Sprawko 3  -  Gotowe
</commit_message>
<xml_diff>
--- a/lab3/Sprawko3.docx
+++ b/lab3/Sprawko3.docx
@@ -57,10 +57,7 @@
               <w:jc w:val="center"/>
             </w:pPr>
             <w:r>
-              <w:t>05.04</w:t>
-            </w:r>
-            <w:r>
-              <w:t>.2017r.</w:t>
+              <w:t>05.04.2017r.</w:t>
             </w:r>
           </w:p>
         </w:tc>
@@ -336,13 +333,7 @@
               <w:rPr>
                 <w:rFonts w:ascii="Cambria Math" w:hAnsi="Cambria Math"/>
               </w:rPr>
-              <m:t>s+1</m:t>
-            </m:r>
-            <m:r>
-              <w:rPr>
-                <w:rFonts w:ascii="Cambria Math" w:hAnsi="Cambria Math"/>
-              </w:rPr>
-              <m:t>)(</m:t>
+              <m:t>s+1)(</m:t>
             </m:r>
             <m:sSub>
               <m:sSubPr>
@@ -374,13 +365,7 @@
               <w:rPr>
                 <w:rFonts w:ascii="Cambria Math" w:hAnsi="Cambria Math"/>
               </w:rPr>
-              <m:t>s+1</m:t>
-            </m:r>
-            <m:r>
-              <w:rPr>
-                <w:rFonts w:ascii="Cambria Math" w:hAnsi="Cambria Math"/>
-              </w:rPr>
-              <m:t>)</m:t>
+              <m:t>s+1)</m:t>
             </m:r>
           </m:den>
         </m:f>
@@ -1260,13 +1245,7 @@
         <w:jc w:val="center"/>
       </w:pPr>
       <w:r>
-        <w:t>Wskaźn</w:t>
-      </w:r>
-      <w:r>
-        <w:t>ik całkowy - model Kupfmullera II</w:t>
-      </w:r>
-      <w:r>
-        <w:t xml:space="preserve"> rzędu</w:t>
+        <w:t>Wskaźnik całkowy - model Kupfmullera II rzędu</w:t>
       </w:r>
     </w:p>
     <w:p/>
@@ -1285,7 +1264,7 @@
         <w:t>potwierdziły – lepsze dopasowanie uzyskaliśmy dla modelu o wyższym rzędzie</w:t>
       </w:r>
       <w:r>
-        <w:t xml:space="preserve">. Potwierdza to wskaźnik całkowy, który jest o jeden rząd wielkości mniejszy niż dla modelu Kupfmullera </w:t>
+        <w:t xml:space="preserve">. Potwierdza to wskaźnik całkowy, który jest o rząd wielkości mniejszy niż dla modelu Kupfmullera </w:t>
       </w:r>
       <w:r>
         <w:br/>
@@ -1473,8 +1452,8 @@
         </w:rPr>
         <w:drawing>
           <wp:inline distT="0" distB="0" distL="0" distR="0">
-            <wp:extent cx="5040000" cy="3261600"/>
-            <wp:effectExtent l="0" t="0" r="8255" b="0"/>
+            <wp:extent cx="5037948" cy="3042558"/>
+            <wp:effectExtent l="0" t="0" r="0" b="5715"/>
             <wp:docPr id="9" name="Obraz 9"/>
             <wp:cNvGraphicFramePr>
               <a:graphicFrameLocks xmlns:a="http://schemas.openxmlformats.org/drawingml/2006/main" noChangeAspect="1"/>
@@ -1500,7 +1479,7 @@
                   <pic:spPr bwMode="auto">
                     <a:xfrm>
                       <a:off x="0" y="0"/>
-                      <a:ext cx="5040000" cy="3261600"/>
+                      <a:ext cx="5040000" cy="3043797"/>
                     </a:xfrm>
                     <a:prstGeom prst="rect">
                       <a:avLst/>
@@ -1527,22 +1506,19 @@
         <w:ind w:left="1416" w:firstLine="708"/>
       </w:pPr>
       <w:r>
-        <w:t xml:space="preserve">         </w:t>
-      </w:r>
-      <w:r>
-        <w:t xml:space="preserve">Wskaźnik całkowy - model </w:t>
-      </w:r>
-      <w:r>
-        <w:t>Strejca I</w:t>
-      </w:r>
-      <w:r>
-        <w:t xml:space="preserve"> rzędu</w:t>
-      </w:r>
-      <w:r>
-        <w:t xml:space="preserve"> bez opóźnienia</w:t>
-      </w:r>
-    </w:p>
-    <w:p/>
+        <w:t xml:space="preserve">         Wskaźnik całkowy - model Strejca </w:t>
+      </w:r>
+      <w:r>
+        <w:t>II</w:t>
+      </w:r>
+      <w:r>
+        <w:t>I rzędu bez opóźnienia</w:t>
+      </w:r>
+    </w:p>
+    <w:p>
+      <w:bookmarkStart w:id="0" w:name="_GoBack"/>
+      <w:bookmarkEnd w:id="0"/>
+    </w:p>
     <w:p>
       <w:pPr>
         <w:ind w:left="708"/>
@@ -1555,10 +1531,39 @@
         <w:rPr>
           <w:rFonts w:eastAsiaTheme="minorEastAsia"/>
         </w:rPr>
-        <w:t>Model Strejca I rzędu bez opóźnienia dał gorsze wyniki niż model Kupfmullera II rzędu. Wiąże się to z tym, że badany obiekt rzeczywisty ma opóźnienie, co widać bardzo wyraźnie na jego charakterystyce skokowej. Dlatego dla modelu uwzględniającego to opóźnienie otrzymujemy mniejszą wartość wskaźnika całkowego.</w:t>
-      </w:r>
-      <w:bookmarkStart w:id="0" w:name="_GoBack"/>
-      <w:bookmarkEnd w:id="0"/>
+        <w:t>Model Strejca I</w:t>
+      </w:r>
+      <w:r>
+        <w:rPr>
+          <w:rFonts w:eastAsiaTheme="minorEastAsia"/>
+        </w:rPr>
+        <w:t>II</w:t>
+      </w:r>
+      <w:r>
+        <w:rPr>
+          <w:rFonts w:eastAsiaTheme="minorEastAsia"/>
+        </w:rPr>
+        <w:t xml:space="preserve"> rzędu bez opóźnienia dał gorsze wyniki</w:t>
+      </w:r>
+      <w:r>
+        <w:rPr>
+          <w:rFonts w:eastAsiaTheme="minorEastAsia"/>
+        </w:rPr>
+        <w:t xml:space="preserve"> niż model Kupfmullera II rzędu </w:t>
+      </w:r>
+      <w:r>
+        <w:rPr>
+          <w:rFonts w:eastAsiaTheme="minorEastAsia"/>
+        </w:rPr>
+        <w:br/>
+        <w:t>(w badanym modelu otrzymaliśmy najlepsze dopasowanie dla n=3).</w:t>
+      </w:r>
+      <w:r>
+        <w:rPr>
+          <w:rFonts w:eastAsiaTheme="minorEastAsia"/>
+        </w:rPr>
+        <w:t xml:space="preserve"> Wiąże się to z tym, że badany obiekt rzeczywisty ma opóźnienie, co widać bardzo wyraźnie na jego charakterystyce skokowej. Dlatego dla modelu uwzględniającego to opóźnienie otrzymujemy mniejszą wartość wskaźnika całkowego.</w:t>
+      </w:r>
     </w:p>
     <w:sectPr>
       <w:pgSz w:w="11906" w:h="16838"/>

</xml_diff>